<commit_message>
Add Sessions 3.1 to 4.3
</commit_message>
<xml_diff>
--- a/content/programme/Semantics_Session_3.1.docx
+++ b/content/programme/Semantics_Session_3.1.docx
@@ -114,30 +114,24 @@
         <w:pStyle w:val="Heading3"/>
         <w:rPr/>
       </w:pPr>
-      <w:bookmarkStart w:colFirst="0" w:colLast="0" w:name="_zdnxklhnplxs" w:id="5"/>
+      <w:bookmarkStart w:colFirst="0" w:colLast="0" w:name="_2fopv03xu1c5" w:id="5"/>
       <w:bookmarkEnd w:id="5"/>
       <w:r>
         <w:rPr>
           <w:rtl w:val="0"/>
         </w:rPr>
-        <w:t xml:space="preserve">TBA</w:t>
-      </w:r>
-      <w:r>
-        <w:rPr>
-          <w:rtl w:val="0"/>
-        </w:rPr>
-      </w:r>
-    </w:p>
-    <w:p>
-      <w:pPr>
-        <w:jc w:val="both"/>
+        <w:t xml:space="preserve">The Dimensions Knowledge Graph - Leveraging neuro-symbolic AI to accelerate business decisions [SP]</w:t>
+      </w:r>
+    </w:p>
+    <w:p>
+      <w:pPr>
         <w:rPr/>
       </w:pPr>
       <w:r>
         <w:rPr>
           <w:rtl w:val="0"/>
         </w:rPr>
-        <w:t xml:space="preserve">abstract </w:t>
+        <w:t xml:space="preserve">The data needed to create new opportunities and drive decisions is abundant, but it is distributed across heterogeneous sources and lacks the context needed to deliver insights. The Dimensions Knowledge Graph powered by metaphactory combines the power of symbolic and subsymbolic AI to transform data into knowledge, connect internal data with global research knowledge, and augment and scale business decisions. It is the world’s largest and most comprehensive scientific knowledge graph covering the entire R&amp;D landscape and is designed for seamless integration with other datasets from the public domain, as well as private enterprise data sources.</w:t>
       </w:r>
     </w:p>
     <w:p>
@@ -154,7 +148,7 @@
     <w:tbl>
       <w:tblPr>
         <w:tblStyle w:val="Table1"/>
-        <w:tblW w:w="5910.0" w:type="dxa"/>
+        <w:tblW w:w="2715.0" w:type="dxa"/>
         <w:jc w:val="left"/>
         <w:tblBorders>
           <w:top w:color="000000" w:space="0" w:sz="8" w:val="single"/>
@@ -169,11 +163,9 @@
       </w:tblPr>
       <w:tblGrid>
         <w:gridCol w:w="2715"/>
-        <w:gridCol w:w="3195"/>
         <w:tblGridChange w:id="0">
           <w:tblGrid>
             <w:gridCol w:w="2715"/>
-            <w:gridCol w:w="3195"/>
           </w:tblGrid>
         </w:tblGridChange>
       </w:tblGrid>
@@ -208,14 +200,14 @@
               </w:rPr>
               <w:drawing>
                 <wp:inline distB="114300" distT="114300" distL="114300" distR="114300">
-                  <wp:extent cx="1435100" cy="1435100"/>
+                  <wp:extent cx="1590675" cy="1587500"/>
                   <wp:effectExtent b="0" l="0" r="0" t="0"/>
-                  <wp:docPr id="2" name="image1.png"/>
+                  <wp:docPr id="2" name="image1.jpg"/>
                   <a:graphic>
                     <a:graphicData uri="http://schemas.openxmlformats.org/drawingml/2006/picture">
                       <pic:pic>
                         <pic:nvPicPr>
-                          <pic:cNvPr id="0" name="image1.png"/>
+                          <pic:cNvPr id="0" name="image1.jpg"/>
                           <pic:cNvPicPr preferRelativeResize="0"/>
                         </pic:nvPicPr>
                         <pic:blipFill>
@@ -228,7 +220,7 @@
                         <pic:spPr>
                           <a:xfrm>
                             <a:off x="0" y="0"/>
-                            <a:ext cx="1435100" cy="1435100"/>
+                            <a:ext cx="1590675" cy="1587500"/>
                           </a:xfrm>
                           <a:prstGeom prst="rect"/>
                           <a:ln/>
@@ -247,34 +239,52 @@
           </w:p>
           <w:p>
             <w:pPr>
-              <w:pStyle w:val="Heading4"/>
-              <w:spacing w:before="0" w:lineRule="auto"/>
-              <w:rPr/>
-            </w:pPr>
-            <w:bookmarkStart w:colFirst="0" w:colLast="0" w:name="_k742ewolt6i" w:id="6"/>
-            <w:bookmarkEnd w:id="6"/>
-            <w:r>
-              <w:rPr>
-                <w:rtl w:val="0"/>
-              </w:rPr>
-              <w:t xml:space="preserve">name</w:t>
-            </w:r>
-          </w:p>
-          <w:p>
-            <w:pPr>
               <w:pStyle w:val="Heading5"/>
               <w:shd w:fill="ffffff" w:val="clear"/>
               <w:spacing w:after="0" w:before="0" w:lineRule="auto"/>
               <w:ind w:left="-20" w:right="-20" w:firstLine="0"/>
               <w:rPr/>
             </w:pPr>
-            <w:bookmarkStart w:colFirst="0" w:colLast="0" w:name="_au4nhbkjwgm8" w:id="7"/>
+            <w:bookmarkStart w:colFirst="0" w:colLast="0" w:name="_rztotc172hpy" w:id="6"/>
+            <w:bookmarkEnd w:id="6"/>
+            <w:r>
+              <w:rPr>
+                <w:rtl w:val="0"/>
+              </w:rPr>
+              <w:t xml:space="preserve">Peter Haase </w:t>
+            </w:r>
+          </w:p>
+          <w:p>
+            <w:pPr>
+              <w:pStyle w:val="Heading5"/>
+              <w:shd w:fill="ffffff" w:val="clear"/>
+              <w:spacing w:after="0" w:before="0" w:lineRule="auto"/>
+              <w:ind w:left="-20" w:right="-20" w:firstLine="0"/>
+              <w:rPr/>
+            </w:pPr>
+            <w:bookmarkStart w:colFirst="0" w:colLast="0" w:name="_e0wvwkn0wgt" w:id="7"/>
             <w:bookmarkEnd w:id="7"/>
             <w:r>
               <w:rPr>
                 <w:rtl w:val="0"/>
               </w:rPr>
-              <w:t xml:space="preserve">affiliation</w:t>
+              <w:t xml:space="preserve">metaphacts</w:t>
+            </w:r>
+          </w:p>
+          <w:p>
+            <w:pPr>
+              <w:pStyle w:val="Heading5"/>
+              <w:shd w:fill="ffffff" w:val="clear"/>
+              <w:spacing w:after="0" w:before="0" w:lineRule="auto"/>
+              <w:ind w:left="-20" w:right="-20" w:firstLine="0"/>
+              <w:rPr/>
+            </w:pPr>
+            <w:bookmarkStart w:colFirst="0" w:colLast="0" w:name="_au4nhbkjwgm8" w:id="8"/>
+            <w:bookmarkEnd w:id="8"/>
+            <w:r>
+              <w:rPr>
+                <w:rtl w:val="0"/>
+              </w:rPr>
             </w:r>
           </w:p>
           <w:p>
@@ -282,125 +292,6 @@
               <w:spacing w:line="240" w:lineRule="auto"/>
               <w:rPr/>
             </w:pPr>
-            <w:r>
-              <w:rPr>
-                <w:rtl w:val="0"/>
-              </w:rPr>
-            </w:r>
-          </w:p>
-        </w:tc>
-        <w:tc>
-          <w:tcPr>
-            <w:shd w:fill="auto" w:val="clear"/>
-            <w:tcMar>
-              <w:top w:w="100.0" w:type="dxa"/>
-              <w:left w:w="100.0" w:type="dxa"/>
-              <w:bottom w:w="100.0" w:type="dxa"/>
-              <w:right w:w="100.0" w:type="dxa"/>
-            </w:tcMar>
-            <w:vAlign w:val="top"/>
-          </w:tcPr>
-          <w:p>
-            <w:pPr>
-              <w:shd w:fill="ffffff" w:val="clear"/>
-              <w:rPr>
-                <w:b w:val="1"/>
-                <w:color w:val="212529"/>
-                <w:sz w:val="36"/>
-                <w:szCs w:val="36"/>
-              </w:rPr>
-            </w:pPr>
-            <w:r>
-              <w:rPr>
-                <w:rFonts w:ascii="Lato" w:cs="Lato" w:eastAsia="Lato" w:hAnsi="Lato"/>
-                <w:b w:val="1"/>
-                <w:color w:val="212529"/>
-                <w:sz w:val="36"/>
-                <w:szCs w:val="36"/>
-              </w:rPr>
-              <w:drawing>
-                <wp:inline distB="114300" distT="114300" distL="114300" distR="114300">
-                  <wp:extent cx="1435100" cy="1435100"/>
-                  <wp:effectExtent b="0" l="0" r="0" t="0"/>
-                  <wp:docPr id="3" name="image1.png"/>
-                  <a:graphic>
-                    <a:graphicData uri="http://schemas.openxmlformats.org/drawingml/2006/picture">
-                      <pic:pic>
-                        <pic:nvPicPr>
-                          <pic:cNvPr id="0" name="image1.png"/>
-                          <pic:cNvPicPr preferRelativeResize="0"/>
-                        </pic:nvPicPr>
-                        <pic:blipFill>
-                          <a:blip r:embed="rId6"/>
-                          <a:srcRect b="0" l="0" r="0" t="0"/>
-                          <a:stretch>
-                            <a:fillRect/>
-                          </a:stretch>
-                        </pic:blipFill>
-                        <pic:spPr>
-                          <a:xfrm>
-                            <a:off x="0" y="0"/>
-                            <a:ext cx="1435100" cy="1435100"/>
-                          </a:xfrm>
-                          <a:prstGeom prst="rect"/>
-                          <a:ln/>
-                        </pic:spPr>
-                      </pic:pic>
-                    </a:graphicData>
-                  </a:graphic>
-                </wp:inline>
-              </w:drawing>
-            </w:r>
-            <w:r>
-              <w:rPr>
-                <w:rtl w:val="0"/>
-              </w:rPr>
-            </w:r>
-          </w:p>
-          <w:p>
-            <w:pPr>
-              <w:pStyle w:val="Heading5"/>
-              <w:keepNext w:val="0"/>
-              <w:keepLines w:val="0"/>
-              <w:pBdr>
-                <w:top w:color="auto" w:space="0" w:sz="0" w:val="none"/>
-                <w:left w:color="auto" w:space="0" w:sz="0" w:val="none"/>
-                <w:bottom w:color="auto" w:space="0" w:sz="0" w:val="none"/>
-                <w:right w:color="auto" w:space="0" w:sz="0" w:val="none"/>
-                <w:between w:color="auto" w:space="0" w:sz="0" w:val="none"/>
-              </w:pBdr>
-              <w:shd w:fill="ffffff" w:val="clear"/>
-              <w:spacing w:after="0" w:lineRule="auto"/>
-              <w:rPr/>
-            </w:pPr>
-            <w:bookmarkStart w:colFirst="0" w:colLast="0" w:name="_w10s95jpf2si" w:id="8"/>
-            <w:bookmarkEnd w:id="8"/>
-            <w:r>
-              <w:rPr>
-                <w:rtl w:val="0"/>
-              </w:rPr>
-              <w:t xml:space="preserve">name</w:t>
-            </w:r>
-            <w:r>
-              <w:rPr>
-                <w:rtl w:val="0"/>
-              </w:rPr>
-            </w:r>
-          </w:p>
-          <w:p>
-            <w:pPr>
-              <w:pStyle w:val="Heading5"/>
-              <w:spacing w:line="240" w:lineRule="auto"/>
-              <w:rPr/>
-            </w:pPr>
-            <w:bookmarkStart w:colFirst="0" w:colLast="0" w:name="_qitez4je2n74" w:id="9"/>
-            <w:bookmarkEnd w:id="9"/>
-            <w:r>
-              <w:rPr>
-                <w:rtl w:val="0"/>
-              </w:rPr>
-              <w:t xml:space="preserve">affiliation</w:t>
-            </w:r>
             <w:r>
               <w:rPr>
                 <w:rtl w:val="0"/>
@@ -415,8 +306,8 @@
         <w:pStyle w:val="Heading3"/>
         <w:rPr/>
       </w:pPr>
-      <w:bookmarkStart w:colFirst="0" w:colLast="0" w:name="_lkvitwisa2q5" w:id="10"/>
-      <w:bookmarkEnd w:id="10"/>
+      <w:bookmarkStart w:colFirst="0" w:colLast="0" w:name="_lkvitwisa2q5" w:id="9"/>
+      <w:bookmarkEnd w:id="9"/>
       <w:r>
         <w:rPr>
           <w:rtl w:val="0"/>
@@ -428,40 +319,19 @@
         <w:pStyle w:val="Heading3"/>
         <w:rPr/>
       </w:pPr>
-      <w:bookmarkStart w:colFirst="0" w:colLast="0" w:name="_8pqtyoci4gd" w:id="11"/>
-      <w:bookmarkEnd w:id="11"/>
-      <w:r>
-        <w:rPr>
-          <w:rtl w:val="0"/>
-        </w:rPr>
-        <w:t xml:space="preserve">TBA</w:t>
-      </w:r>
-    </w:p>
-    <w:p>
-      <w:pPr>
-        <w:rPr/>
-      </w:pPr>
-      <w:r>
-        <w:rPr>
-          <w:rtl w:val="0"/>
-        </w:rPr>
-        <w:t xml:space="preserve">abstract</w:t>
-      </w:r>
-    </w:p>
-    <w:p>
-      <w:pPr>
-        <w:rPr/>
-      </w:pPr>
-      <w:r>
-        <w:rPr>
-          <w:rtl w:val="0"/>
-        </w:rPr>
+      <w:bookmarkStart w:colFirst="0" w:colLast="0" w:name="_2t1h3q4fwzhe" w:id="10"/>
+      <w:bookmarkEnd w:id="10"/>
+      <w:r>
+        <w:rPr>
+          <w:rtl w:val="0"/>
+        </w:rPr>
+        <w:t xml:space="preserve">Simplifying and Automating Product Compatibility with Rules-based AI aka “What goes with what?”</w:t>
       </w:r>
     </w:p>
     <w:tbl>
       <w:tblPr>
         <w:tblStyle w:val="Table2"/>
-        <w:tblW w:w="3311.4330708661423" w:type="dxa"/>
+        <w:tblW w:w="9025.511811023622" w:type="dxa"/>
         <w:jc w:val="left"/>
         <w:tblBorders>
           <w:top w:color="000000" w:space="0" w:sz="8" w:val="single"/>
@@ -475,10 +345,14 @@
         <w:tblLook w:val="0600"/>
       </w:tblPr>
       <w:tblGrid>
-        <w:gridCol w:w="3311.4330708661423"/>
+        <w:gridCol w:w="3008.503937007874"/>
+        <w:gridCol w:w="3008.503937007874"/>
+        <w:gridCol w:w="3008.503937007874"/>
         <w:tblGridChange w:id="0">
           <w:tblGrid>
-            <w:gridCol w:w="3311.4330708661423"/>
+            <w:gridCol w:w="3008.503937007874"/>
+            <w:gridCol w:w="3008.503937007874"/>
+            <w:gridCol w:w="3008.503937007874"/>
           </w:tblGrid>
         </w:tblGridChange>
       </w:tblGrid>
@@ -520,16 +394,16 @@
                 <wp:inline distB="114300" distT="114300" distL="114300" distR="114300">
                   <wp:extent cx="1435100" cy="1435100"/>
                   <wp:effectExtent b="0" l="0" r="0" t="0"/>
-                  <wp:docPr id="1" name="image1.png"/>
+                  <wp:docPr id="1" name="image2.png"/>
                   <a:graphic>
                     <a:graphicData uri="http://schemas.openxmlformats.org/drawingml/2006/picture">
                       <pic:pic>
                         <pic:nvPicPr>
-                          <pic:cNvPr id="0" name="image1.png"/>
+                          <pic:cNvPr id="0" name="image2.png"/>
                           <pic:cNvPicPr preferRelativeResize="0"/>
                         </pic:nvPicPr>
                         <pic:blipFill>
-                          <a:blip r:embed="rId6"/>
+                          <a:blip r:embed="rId7"/>
                           <a:srcRect b="0" l="0" r="0" t="0"/>
                           <a:stretch>
                             <a:fillRect/>
@@ -571,13 +445,18 @@
               <w:spacing w:after="0" w:lineRule="auto"/>
               <w:rPr/>
             </w:pPr>
-            <w:bookmarkStart w:colFirst="0" w:colLast="0" w:name="_ftvw5inb3v4i" w:id="12"/>
-            <w:bookmarkEnd w:id="12"/>
-            <w:r>
-              <w:rPr>
-                <w:rtl w:val="0"/>
-              </w:rPr>
-              <w:t xml:space="preserve">name</w:t>
+            <w:bookmarkStart w:colFirst="0" w:colLast="0" w:name="_5ykmkdtakcq7" w:id="11"/>
+            <w:bookmarkEnd w:id="11"/>
+            <w:r>
+              <w:rPr>
+                <w:rtl w:val="0"/>
+              </w:rPr>
+              <w:t xml:space="preserve">Peter Crocker</w:t>
+            </w:r>
+            <w:r>
+              <w:rPr>
+                <w:rtl w:val="0"/>
+              </w:rPr>
             </w:r>
           </w:p>
           <w:p>
@@ -586,13 +465,222 @@
               <w:spacing w:line="240" w:lineRule="auto"/>
               <w:rPr/>
             </w:pPr>
-            <w:bookmarkStart w:colFirst="0" w:colLast="0" w:name="_r7dbaxgkajg6" w:id="13"/>
+            <w:bookmarkStart w:colFirst="0" w:colLast="0" w:name="_r7dbaxgkajg6" w:id="12"/>
+            <w:bookmarkEnd w:id="12"/>
+            <w:r>
+              <w:rPr>
+                <w:rtl w:val="0"/>
+              </w:rPr>
+            </w:r>
+          </w:p>
+        </w:tc>
+        <w:tc>
+          <w:tcPr>
+            <w:shd w:fill="auto" w:val="clear"/>
+            <w:tcMar>
+              <w:top w:w="100.0" w:type="dxa"/>
+              <w:left w:w="100.0" w:type="dxa"/>
+              <w:bottom w:w="100.0" w:type="dxa"/>
+              <w:right w:w="100.0" w:type="dxa"/>
+            </w:tcMar>
+            <w:vAlign w:val="top"/>
+          </w:tcPr>
+          <w:p>
+            <w:pPr>
+              <w:shd w:fill="ffffff" w:val="clear"/>
+              <w:rPr>
+                <w:b w:val="1"/>
+                <w:color w:val="212529"/>
+                <w:sz w:val="36"/>
+                <w:szCs w:val="36"/>
+              </w:rPr>
+            </w:pPr>
+            <w:r>
+              <w:rPr>
+                <w:rFonts w:ascii="Lato" w:cs="Lato" w:eastAsia="Lato" w:hAnsi="Lato"/>
+                <w:b w:val="1"/>
+                <w:color w:val="212529"/>
+                <w:sz w:val="36"/>
+                <w:szCs w:val="36"/>
+              </w:rPr>
+              <w:drawing>
+                <wp:inline distB="114300" distT="114300" distL="114300" distR="114300">
+                  <wp:extent cx="1435100" cy="1435100"/>
+                  <wp:effectExtent b="0" l="0" r="0" t="0"/>
+                  <wp:docPr id="6" name="image2.png"/>
+                  <a:graphic>
+                    <a:graphicData uri="http://schemas.openxmlformats.org/drawingml/2006/picture">
+                      <pic:pic>
+                        <pic:nvPicPr>
+                          <pic:cNvPr id="0" name="image2.png"/>
+                          <pic:cNvPicPr preferRelativeResize="0"/>
+                        </pic:nvPicPr>
+                        <pic:blipFill>
+                          <a:blip r:embed="rId7"/>
+                          <a:srcRect b="0" l="0" r="0" t="0"/>
+                          <a:stretch>
+                            <a:fillRect/>
+                          </a:stretch>
+                        </pic:blipFill>
+                        <pic:spPr>
+                          <a:xfrm>
+                            <a:off x="0" y="0"/>
+                            <a:ext cx="1435100" cy="1435100"/>
+                          </a:xfrm>
+                          <a:prstGeom prst="rect"/>
+                          <a:ln/>
+                        </pic:spPr>
+                      </pic:pic>
+                    </a:graphicData>
+                  </a:graphic>
+                </wp:inline>
+              </w:drawing>
+            </w:r>
+            <w:r>
+              <w:rPr>
+                <w:rtl w:val="0"/>
+              </w:rPr>
+            </w:r>
+          </w:p>
+          <w:p>
+            <w:pPr>
+              <w:pStyle w:val="Heading5"/>
+              <w:keepNext w:val="0"/>
+              <w:keepLines w:val="0"/>
+              <w:pBdr>
+                <w:top w:color="auto" w:space="0" w:sz="0" w:val="none"/>
+                <w:left w:color="auto" w:space="0" w:sz="0" w:val="none"/>
+                <w:bottom w:color="auto" w:space="0" w:sz="0" w:val="none"/>
+                <w:right w:color="auto" w:space="0" w:sz="0" w:val="none"/>
+                <w:between w:color="auto" w:space="0" w:sz="0" w:val="none"/>
+              </w:pBdr>
+              <w:shd w:fill="ffffff" w:val="clear"/>
+              <w:spacing w:after="0" w:lineRule="auto"/>
+              <w:rPr>
+                <w:rFonts w:ascii="Lato" w:cs="Lato" w:eastAsia="Lato" w:hAnsi="Lato"/>
+                <w:b w:val="1"/>
+                <w:color w:val="212529"/>
+                <w:sz w:val="36"/>
+                <w:szCs w:val="36"/>
+              </w:rPr>
+            </w:pPr>
+            <w:bookmarkStart w:colFirst="0" w:colLast="0" w:name="_yicfogndemyz" w:id="13"/>
             <w:bookmarkEnd w:id="13"/>
             <w:r>
               <w:rPr>
                 <w:rtl w:val="0"/>
               </w:rPr>
-              <w:t xml:space="preserve">affiliation</w:t>
+              <w:t xml:space="preserve">Thomas Vout</w:t>
+            </w:r>
+            <w:r>
+              <w:rPr>
+                <w:rtl w:val="0"/>
+              </w:rPr>
+            </w:r>
+          </w:p>
+        </w:tc>
+        <w:tc>
+          <w:tcPr>
+            <w:shd w:fill="auto" w:val="clear"/>
+            <w:tcMar>
+              <w:top w:w="100.0" w:type="dxa"/>
+              <w:left w:w="100.0" w:type="dxa"/>
+              <w:bottom w:w="100.0" w:type="dxa"/>
+              <w:right w:w="100.0" w:type="dxa"/>
+            </w:tcMar>
+            <w:vAlign w:val="top"/>
+          </w:tcPr>
+          <w:p>
+            <w:pPr>
+              <w:shd w:fill="ffffff" w:val="clear"/>
+              <w:rPr>
+                <w:b w:val="1"/>
+                <w:color w:val="212529"/>
+                <w:sz w:val="36"/>
+                <w:szCs w:val="36"/>
+              </w:rPr>
+            </w:pPr>
+            <w:r>
+              <w:rPr>
+                <w:rFonts w:ascii="Lato" w:cs="Lato" w:eastAsia="Lato" w:hAnsi="Lato"/>
+                <w:b w:val="1"/>
+                <w:color w:val="212529"/>
+                <w:sz w:val="36"/>
+                <w:szCs w:val="36"/>
+              </w:rPr>
+              <w:drawing>
+                <wp:inline distB="114300" distT="114300" distL="114300" distR="114300">
+                  <wp:extent cx="1435100" cy="1435100"/>
+                  <wp:effectExtent b="0" l="0" r="0" t="0"/>
+                  <wp:docPr id="5" name="image2.png"/>
+                  <a:graphic>
+                    <a:graphicData uri="http://schemas.openxmlformats.org/drawingml/2006/picture">
+                      <pic:pic>
+                        <pic:nvPicPr>
+                          <pic:cNvPr id="0" name="image2.png"/>
+                          <pic:cNvPicPr preferRelativeResize="0"/>
+                        </pic:nvPicPr>
+                        <pic:blipFill>
+                          <a:blip r:embed="rId7"/>
+                          <a:srcRect b="0" l="0" r="0" t="0"/>
+                          <a:stretch>
+                            <a:fillRect/>
+                          </a:stretch>
+                        </pic:blipFill>
+                        <pic:spPr>
+                          <a:xfrm>
+                            <a:off x="0" y="0"/>
+                            <a:ext cx="1435100" cy="1435100"/>
+                          </a:xfrm>
+                          <a:prstGeom prst="rect"/>
+                          <a:ln/>
+                        </pic:spPr>
+                      </pic:pic>
+                    </a:graphicData>
+                  </a:graphic>
+                </wp:inline>
+              </w:drawing>
+            </w:r>
+            <w:r>
+              <w:rPr>
+                <w:rtl w:val="0"/>
+              </w:rPr>
+            </w:r>
+          </w:p>
+          <w:p>
+            <w:pPr>
+              <w:pStyle w:val="Heading5"/>
+              <w:keepNext w:val="0"/>
+              <w:keepLines w:val="0"/>
+              <w:pBdr>
+                <w:top w:color="auto" w:space="0" w:sz="0" w:val="none"/>
+                <w:left w:color="auto" w:space="0" w:sz="0" w:val="none"/>
+                <w:bottom w:color="auto" w:space="0" w:sz="0" w:val="none"/>
+                <w:right w:color="auto" w:space="0" w:sz="0" w:val="none"/>
+                <w:between w:color="auto" w:space="0" w:sz="0" w:val="none"/>
+              </w:pBdr>
+              <w:shd w:fill="ffffff" w:val="clear"/>
+              <w:spacing w:after="0" w:lineRule="auto"/>
+              <w:rPr>
+                <w:rFonts w:ascii="Lato" w:cs="Lato" w:eastAsia="Lato" w:hAnsi="Lato"/>
+                <w:b w:val="1"/>
+                <w:color w:val="212529"/>
+                <w:sz w:val="36"/>
+                <w:szCs w:val="36"/>
+              </w:rPr>
+            </w:pPr>
+            <w:bookmarkStart w:colFirst="0" w:colLast="0" w:name="_4a947zilhr9k" w:id="14"/>
+            <w:bookmarkEnd w:id="14"/>
+            <w:r>
+              <w:rPr>
+                <w:rtl w:val="0"/>
+              </w:rPr>
+              <w:t xml:space="preserve">Philip Foster</w:t>
+            </w:r>
+            <w:r>
+              <w:rPr>
+                <w:rtl w:val="0"/>
+              </w:rPr>
             </w:r>
           </w:p>
         </w:tc>
@@ -600,40 +688,36 @@
     </w:tbl>
     <w:p>
       <w:pPr>
+        <w:rPr/>
+      </w:pPr>
+      <w:r>
+        <w:rPr>
+          <w:rtl w:val="0"/>
+        </w:rPr>
+      </w:r>
+    </w:p>
+    <w:p>
+      <w:pPr>
+        <w:rPr/>
+      </w:pPr>
+      <w:r>
+        <w:rPr>
+          <w:rtl w:val="0"/>
+        </w:rPr>
+      </w:r>
+    </w:p>
+    <w:p>
+      <w:pPr>
         <w:pStyle w:val="Heading3"/>
         <w:rPr/>
       </w:pPr>
-      <w:bookmarkStart w:colFirst="0" w:colLast="0" w:name="_w5d5yord7h2i" w:id="14"/>
-      <w:bookmarkEnd w:id="14"/>
-      <w:r>
-        <w:rPr>
-          <w:rtl w:val="0"/>
-        </w:rPr>
-      </w:r>
-    </w:p>
-    <w:p>
-      <w:pPr>
-        <w:pStyle w:val="Heading3"/>
-        <w:rPr/>
-      </w:pPr>
-      <w:bookmarkStart w:colFirst="0" w:colLast="0" w:name="_utcslreb6zxx" w:id="15"/>
+      <w:bookmarkStart w:colFirst="0" w:colLast="0" w:name="_lb4twc56ofzf" w:id="15"/>
       <w:bookmarkEnd w:id="15"/>
       <w:r>
         <w:rPr>
           <w:rtl w:val="0"/>
         </w:rPr>
-        <w:t xml:space="preserve">TBA</w:t>
-      </w:r>
-    </w:p>
-    <w:p>
-      <w:pPr>
-        <w:rPr/>
-      </w:pPr>
-      <w:r>
-        <w:rPr>
-          <w:rtl w:val="0"/>
-        </w:rPr>
-        <w:t xml:space="preserve">abstract</w:t>
+        <w:t xml:space="preserve">How Semantic Technology Brings Clinical Knowledge to Decision Support in an Instant</w:t>
       </w:r>
     </w:p>
     <w:p>
@@ -649,7 +733,7 @@
     <w:tbl>
       <w:tblPr>
         <w:tblStyle w:val="Table3"/>
-        <w:tblW w:w="3311.4330708661423" w:type="dxa"/>
+        <w:tblW w:w="9025.511811023622" w:type="dxa"/>
         <w:jc w:val="left"/>
         <w:tblBorders>
           <w:top w:color="000000" w:space="0" w:sz="8" w:val="single"/>
@@ -663,10 +747,14 @@
         <w:tblLook w:val="0600"/>
       </w:tblPr>
       <w:tblGrid>
-        <w:gridCol w:w="3311.4330708661423"/>
+        <w:gridCol w:w="3008.503937007874"/>
+        <w:gridCol w:w="3008.503937007874"/>
+        <w:gridCol w:w="3008.503937007874"/>
         <w:tblGridChange w:id="0">
           <w:tblGrid>
-            <w:gridCol w:w="3311.4330708661423"/>
+            <w:gridCol w:w="3008.503937007874"/>
+            <w:gridCol w:w="3008.503937007874"/>
+            <w:gridCol w:w="3008.503937007874"/>
           </w:tblGrid>
         </w:tblGridChange>
       </w:tblGrid>
@@ -688,7 +776,11 @@
           </w:tcPr>
           <w:p>
             <w:pPr>
+              <w:pStyle w:val="Heading5"/>
+              <w:keepNext w:val="0"/>
+              <w:keepLines w:val="0"/>
               <w:shd w:fill="ffffff" w:val="clear"/>
+              <w:spacing w:after="0" w:lineRule="auto"/>
               <w:rPr>
                 <w:b w:val="1"/>
                 <w:color w:val="212529"/>
@@ -696,6 +788,8 @@
                 <w:szCs w:val="36"/>
               </w:rPr>
             </w:pPr>
+            <w:bookmarkStart w:colFirst="0" w:colLast="0" w:name="_ij3yjzcu4c7p" w:id="16"/>
+            <w:bookmarkEnd w:id="16"/>
             <w:r>
               <w:rPr>
                 <w:rFonts w:ascii="Lato" w:cs="Lato" w:eastAsia="Lato" w:hAnsi="Lato"/>
@@ -708,16 +802,16 @@
                 <wp:inline distB="114300" distT="114300" distL="114300" distR="114300">
                   <wp:extent cx="1435100" cy="1435100"/>
                   <wp:effectExtent b="0" l="0" r="0" t="0"/>
-                  <wp:docPr id="5" name="image1.png"/>
+                  <wp:docPr id="3" name="image2.png"/>
                   <a:graphic>
                     <a:graphicData uri="http://schemas.openxmlformats.org/drawingml/2006/picture">
                       <pic:pic>
                         <pic:nvPicPr>
-                          <pic:cNvPr id="0" name="image1.png"/>
+                          <pic:cNvPr id="0" name="image2.png"/>
                           <pic:cNvPicPr preferRelativeResize="0"/>
                         </pic:nvPicPr>
                         <pic:blipFill>
-                          <a:blip r:embed="rId6"/>
+                          <a:blip r:embed="rId7"/>
                           <a:srcRect b="0" l="0" r="0" t="0"/>
                           <a:stretch>
                             <a:fillRect/>
@@ -759,13 +853,13 @@
               <w:spacing w:after="0" w:lineRule="auto"/>
               <w:rPr/>
             </w:pPr>
-            <w:bookmarkStart w:colFirst="0" w:colLast="0" w:name="_p2kisom76jqy" w:id="16"/>
-            <w:bookmarkEnd w:id="16"/>
-            <w:r>
-              <w:rPr>
-                <w:rtl w:val="0"/>
-              </w:rPr>
-              <w:t xml:space="preserve">name</w:t>
+            <w:bookmarkStart w:colFirst="0" w:colLast="0" w:name="_94yli2kxqh61" w:id="17"/>
+            <w:bookmarkEnd w:id="17"/>
+            <w:r>
+              <w:rPr>
+                <w:rtl w:val="0"/>
+              </w:rPr>
+              <w:t xml:space="preserve">Peter Crocker</w:t>
             </w:r>
           </w:p>
           <w:p>
@@ -774,13 +868,222 @@
               <w:spacing w:line="240" w:lineRule="auto"/>
               <w:rPr/>
             </w:pPr>
-            <w:bookmarkStart w:colFirst="0" w:colLast="0" w:name="_x6dgxsly4zsy" w:id="17"/>
-            <w:bookmarkEnd w:id="17"/>
-            <w:r>
-              <w:rPr>
-                <w:rtl w:val="0"/>
-              </w:rPr>
-              <w:t xml:space="preserve">affiliation</w:t>
+            <w:bookmarkStart w:colFirst="0" w:colLast="0" w:name="_2zanoafunxr" w:id="18"/>
+            <w:bookmarkEnd w:id="18"/>
+            <w:r>
+              <w:rPr>
+                <w:rtl w:val="0"/>
+              </w:rPr>
+            </w:r>
+          </w:p>
+        </w:tc>
+        <w:tc>
+          <w:tcPr>
+            <w:shd w:fill="auto" w:val="clear"/>
+            <w:tcMar>
+              <w:top w:w="100.0" w:type="dxa"/>
+              <w:left w:w="100.0" w:type="dxa"/>
+              <w:bottom w:w="100.0" w:type="dxa"/>
+              <w:right w:w="100.0" w:type="dxa"/>
+            </w:tcMar>
+            <w:vAlign w:val="top"/>
+          </w:tcPr>
+          <w:p>
+            <w:pPr>
+              <w:shd w:fill="ffffff" w:val="clear"/>
+              <w:rPr>
+                <w:b w:val="1"/>
+                <w:color w:val="212529"/>
+                <w:sz w:val="36"/>
+                <w:szCs w:val="36"/>
+              </w:rPr>
+            </w:pPr>
+            <w:r>
+              <w:rPr>
+                <w:rFonts w:ascii="Lato" w:cs="Lato" w:eastAsia="Lato" w:hAnsi="Lato"/>
+                <w:b w:val="1"/>
+                <w:color w:val="212529"/>
+                <w:sz w:val="36"/>
+                <w:szCs w:val="36"/>
+              </w:rPr>
+              <w:drawing>
+                <wp:inline distB="114300" distT="114300" distL="114300" distR="114300">
+                  <wp:extent cx="1435100" cy="1435100"/>
+                  <wp:effectExtent b="0" l="0" r="0" t="0"/>
+                  <wp:docPr id="7" name="image2.png"/>
+                  <a:graphic>
+                    <a:graphicData uri="http://schemas.openxmlformats.org/drawingml/2006/picture">
+                      <pic:pic>
+                        <pic:nvPicPr>
+                          <pic:cNvPr id="0" name="image2.png"/>
+                          <pic:cNvPicPr preferRelativeResize="0"/>
+                        </pic:nvPicPr>
+                        <pic:blipFill>
+                          <a:blip r:embed="rId7"/>
+                          <a:srcRect b="0" l="0" r="0" t="0"/>
+                          <a:stretch>
+                            <a:fillRect/>
+                          </a:stretch>
+                        </pic:blipFill>
+                        <pic:spPr>
+                          <a:xfrm>
+                            <a:off x="0" y="0"/>
+                            <a:ext cx="1435100" cy="1435100"/>
+                          </a:xfrm>
+                          <a:prstGeom prst="rect"/>
+                          <a:ln/>
+                        </pic:spPr>
+                      </pic:pic>
+                    </a:graphicData>
+                  </a:graphic>
+                </wp:inline>
+              </w:drawing>
+            </w:r>
+            <w:r>
+              <w:rPr>
+                <w:rtl w:val="0"/>
+              </w:rPr>
+            </w:r>
+          </w:p>
+          <w:p>
+            <w:pPr>
+              <w:pStyle w:val="Heading5"/>
+              <w:keepNext w:val="0"/>
+              <w:keepLines w:val="0"/>
+              <w:pBdr>
+                <w:top w:color="auto" w:space="0" w:sz="0" w:val="none"/>
+                <w:left w:color="auto" w:space="0" w:sz="0" w:val="none"/>
+                <w:bottom w:color="auto" w:space="0" w:sz="0" w:val="none"/>
+                <w:right w:color="auto" w:space="0" w:sz="0" w:val="none"/>
+                <w:between w:color="auto" w:space="0" w:sz="0" w:val="none"/>
+              </w:pBdr>
+              <w:shd w:fill="ffffff" w:val="clear"/>
+              <w:spacing w:after="0" w:lineRule="auto"/>
+              <w:rPr>
+                <w:rFonts w:ascii="Lato" w:cs="Lato" w:eastAsia="Lato" w:hAnsi="Lato"/>
+                <w:b w:val="1"/>
+                <w:color w:val="212529"/>
+                <w:sz w:val="36"/>
+                <w:szCs w:val="36"/>
+              </w:rPr>
+            </w:pPr>
+            <w:bookmarkStart w:colFirst="0" w:colLast="0" w:name="_uvsjsfg39roq" w:id="19"/>
+            <w:bookmarkEnd w:id="19"/>
+            <w:r>
+              <w:rPr>
+                <w:rtl w:val="0"/>
+              </w:rPr>
+              <w:t xml:space="preserve">Thomas Vout</w:t>
+            </w:r>
+            <w:r>
+              <w:rPr>
+                <w:rtl w:val="0"/>
+              </w:rPr>
+            </w:r>
+          </w:p>
+        </w:tc>
+        <w:tc>
+          <w:tcPr>
+            <w:shd w:fill="auto" w:val="clear"/>
+            <w:tcMar>
+              <w:top w:w="100.0" w:type="dxa"/>
+              <w:left w:w="100.0" w:type="dxa"/>
+              <w:bottom w:w="100.0" w:type="dxa"/>
+              <w:right w:w="100.0" w:type="dxa"/>
+            </w:tcMar>
+            <w:vAlign w:val="top"/>
+          </w:tcPr>
+          <w:p>
+            <w:pPr>
+              <w:shd w:fill="ffffff" w:val="clear"/>
+              <w:rPr>
+                <w:b w:val="1"/>
+                <w:color w:val="212529"/>
+                <w:sz w:val="36"/>
+                <w:szCs w:val="36"/>
+              </w:rPr>
+            </w:pPr>
+            <w:r>
+              <w:rPr>
+                <w:rFonts w:ascii="Lato" w:cs="Lato" w:eastAsia="Lato" w:hAnsi="Lato"/>
+                <w:b w:val="1"/>
+                <w:color w:val="212529"/>
+                <w:sz w:val="36"/>
+                <w:szCs w:val="36"/>
+              </w:rPr>
+              <w:drawing>
+                <wp:inline distB="114300" distT="114300" distL="114300" distR="114300">
+                  <wp:extent cx="1435100" cy="1435100"/>
+                  <wp:effectExtent b="0" l="0" r="0" t="0"/>
+                  <wp:docPr id="4" name="image2.png"/>
+                  <a:graphic>
+                    <a:graphicData uri="http://schemas.openxmlformats.org/drawingml/2006/picture">
+                      <pic:pic>
+                        <pic:nvPicPr>
+                          <pic:cNvPr id="0" name="image2.png"/>
+                          <pic:cNvPicPr preferRelativeResize="0"/>
+                        </pic:nvPicPr>
+                        <pic:blipFill>
+                          <a:blip r:embed="rId7"/>
+                          <a:srcRect b="0" l="0" r="0" t="0"/>
+                          <a:stretch>
+                            <a:fillRect/>
+                          </a:stretch>
+                        </pic:blipFill>
+                        <pic:spPr>
+                          <a:xfrm>
+                            <a:off x="0" y="0"/>
+                            <a:ext cx="1435100" cy="1435100"/>
+                          </a:xfrm>
+                          <a:prstGeom prst="rect"/>
+                          <a:ln/>
+                        </pic:spPr>
+                      </pic:pic>
+                    </a:graphicData>
+                  </a:graphic>
+                </wp:inline>
+              </w:drawing>
+            </w:r>
+            <w:r>
+              <w:rPr>
+                <w:rtl w:val="0"/>
+              </w:rPr>
+            </w:r>
+          </w:p>
+          <w:p>
+            <w:pPr>
+              <w:pStyle w:val="Heading5"/>
+              <w:keepNext w:val="0"/>
+              <w:keepLines w:val="0"/>
+              <w:pBdr>
+                <w:top w:color="auto" w:space="0" w:sz="0" w:val="none"/>
+                <w:left w:color="auto" w:space="0" w:sz="0" w:val="none"/>
+                <w:bottom w:color="auto" w:space="0" w:sz="0" w:val="none"/>
+                <w:right w:color="auto" w:space="0" w:sz="0" w:val="none"/>
+                <w:between w:color="auto" w:space="0" w:sz="0" w:val="none"/>
+              </w:pBdr>
+              <w:shd w:fill="ffffff" w:val="clear"/>
+              <w:spacing w:after="0" w:lineRule="auto"/>
+              <w:rPr>
+                <w:rFonts w:ascii="Lato" w:cs="Lato" w:eastAsia="Lato" w:hAnsi="Lato"/>
+                <w:b w:val="1"/>
+                <w:color w:val="212529"/>
+                <w:sz w:val="36"/>
+                <w:szCs w:val="36"/>
+              </w:rPr>
+            </w:pPr>
+            <w:bookmarkStart w:colFirst="0" w:colLast="0" w:name="_7ipjqtl33mzy" w:id="20"/>
+            <w:bookmarkEnd w:id="20"/>
+            <w:r>
+              <w:rPr>
+                <w:rtl w:val="0"/>
+              </w:rPr>
+              <w:t xml:space="preserve">Philip Foster</w:t>
+            </w:r>
+            <w:r>
+              <w:rPr>
+                <w:rtl w:val="0"/>
+              </w:rPr>
             </w:r>
           </w:p>
         </w:tc>
@@ -788,11 +1091,21 @@
     </w:tbl>
     <w:p>
       <w:pPr>
+        <w:rPr/>
+      </w:pPr>
+      <w:r>
+        <w:rPr>
+          <w:rtl w:val="0"/>
+        </w:rPr>
+      </w:r>
+    </w:p>
+    <w:p>
+      <w:pPr>
         <w:pStyle w:val="Heading3"/>
         <w:rPr/>
       </w:pPr>
-      <w:bookmarkStart w:colFirst="0" w:colLast="0" w:name="_g75pax681g0n" w:id="18"/>
-      <w:bookmarkEnd w:id="18"/>
+      <w:bookmarkStart w:colFirst="0" w:colLast="0" w:name="_n49nriq3cwl6" w:id="21"/>
+      <w:bookmarkEnd w:id="21"/>
       <w:r>
         <w:rPr>
           <w:rtl w:val="0"/>
@@ -804,24 +1117,13 @@
         <w:pStyle w:val="Heading3"/>
         <w:rPr/>
       </w:pPr>
-      <w:bookmarkStart w:colFirst="0" w:colLast="0" w:name="_tymf8360n7sc" w:id="19"/>
-      <w:bookmarkEnd w:id="19"/>
-      <w:r>
-        <w:rPr>
-          <w:rtl w:val="0"/>
-        </w:rPr>
-        <w:t xml:space="preserve">TBA</w:t>
-      </w:r>
-    </w:p>
-    <w:p>
-      <w:pPr>
-        <w:rPr/>
-      </w:pPr>
-      <w:r>
-        <w:rPr>
-          <w:rtl w:val="0"/>
-        </w:rPr>
-        <w:t xml:space="preserve">abstract</w:t>
+      <w:bookmarkStart w:colFirst="0" w:colLast="0" w:name="_tymf8360n7sc" w:id="22"/>
+      <w:bookmarkEnd w:id="22"/>
+      <w:r>
+        <w:rPr>
+          <w:rtl w:val="0"/>
+        </w:rPr>
+        <w:t xml:space="preserve">Next-Generation Cybersecurity: Integrating Knowledge Graphs and Neuro-symbolic AI with STIX and TAXII</w:t>
       </w:r>
     </w:p>
     <w:p>
@@ -876,7 +1178,8 @@
           </w:tcPr>
           <w:p>
             <w:pPr>
-              <w:shd w:fill="ffffff" w:val="clear"/>
+              <w:pStyle w:val="Heading5"/>
+              <w:spacing w:line="240" w:lineRule="auto"/>
               <w:rPr>
                 <w:b w:val="1"/>
                 <w:color w:val="212529"/>
@@ -884,28 +1187,24 @@
                 <w:szCs w:val="36"/>
               </w:rPr>
             </w:pPr>
-            <w:r>
-              <w:rPr>
-                <w:rFonts w:ascii="Lato" w:cs="Lato" w:eastAsia="Lato" w:hAnsi="Lato"/>
-                <w:b w:val="1"/>
-                <w:color w:val="212529"/>
-                <w:sz w:val="36"/>
-                <w:szCs w:val="36"/>
-              </w:rPr>
+            <w:bookmarkStart w:colFirst="0" w:colLast="0" w:name="_vbqjm6khyro6" w:id="23"/>
+            <w:bookmarkEnd w:id="23"/>
+            <w:r>
+              <w:rPr/>
               <w:drawing>
                 <wp:inline distB="114300" distT="114300" distL="114300" distR="114300">
-                  <wp:extent cx="1435100" cy="1435100"/>
+                  <wp:extent cx="1971675" cy="1866900"/>
                   <wp:effectExtent b="0" l="0" r="0" t="0"/>
-                  <wp:docPr id="4" name="image1.png"/>
+                  <wp:docPr id="8" name="image3.jpg"/>
                   <a:graphic>
                     <a:graphicData uri="http://schemas.openxmlformats.org/drawingml/2006/picture">
                       <pic:pic>
                         <pic:nvPicPr>
-                          <pic:cNvPr id="0" name="image1.png"/>
+                          <pic:cNvPr id="0" name="image3.jpg"/>
                           <pic:cNvPicPr preferRelativeResize="0"/>
                         </pic:nvPicPr>
                         <pic:blipFill>
-                          <a:blip r:embed="rId6"/>
+                          <a:blip r:embed="rId8"/>
                           <a:srcRect b="0" l="0" r="0" t="0"/>
                           <a:stretch>
                             <a:fillRect/>
@@ -914,7 +1213,7 @@
                         <pic:spPr>
                           <a:xfrm>
                             <a:off x="0" y="0"/>
-                            <a:ext cx="1435100" cy="1435100"/>
+                            <a:ext cx="1971675" cy="1866900"/>
                           </a:xfrm>
                           <a:prstGeom prst="rect"/>
                           <a:ln/>
@@ -934,41 +1233,21 @@
           <w:p>
             <w:pPr>
               <w:pStyle w:val="Heading5"/>
-              <w:keepNext w:val="0"/>
-              <w:keepLines w:val="0"/>
-              <w:pBdr>
-                <w:top w:color="auto" w:space="0" w:sz="0" w:val="none"/>
-                <w:left w:color="auto" w:space="0" w:sz="0" w:val="none"/>
-                <w:bottom w:color="auto" w:space="0" w:sz="0" w:val="none"/>
-                <w:right w:color="auto" w:space="0" w:sz="0" w:val="none"/>
-                <w:between w:color="auto" w:space="0" w:sz="0" w:val="none"/>
-              </w:pBdr>
-              <w:shd w:fill="ffffff" w:val="clear"/>
-              <w:spacing w:after="0" w:lineRule="auto"/>
-              <w:rPr/>
-            </w:pPr>
-            <w:bookmarkStart w:colFirst="0" w:colLast="0" w:name="_mgej8haployi" w:id="20"/>
-            <w:bookmarkEnd w:id="20"/>
-            <w:r>
-              <w:rPr>
-                <w:rtl w:val="0"/>
-              </w:rPr>
-              <w:t xml:space="preserve">name</w:t>
-            </w:r>
-          </w:p>
-          <w:p>
-            <w:pPr>
-              <w:pStyle w:val="Heading5"/>
               <w:spacing w:line="240" w:lineRule="auto"/>
               <w:rPr/>
             </w:pPr>
-            <w:bookmarkStart w:colFirst="0" w:colLast="0" w:name="_2vjh1636uc09" w:id="21"/>
-            <w:bookmarkEnd w:id="21"/>
-            <w:r>
-              <w:rPr>
-                <w:rtl w:val="0"/>
-              </w:rPr>
-              <w:t xml:space="preserve">affiliation</w:t>
+            <w:bookmarkStart w:colFirst="0" w:colLast="0" w:name="_2vjh1636uc09" w:id="24"/>
+            <w:bookmarkEnd w:id="24"/>
+            <w:r>
+              <w:rPr>
+                <w:rtl w:val="0"/>
+              </w:rPr>
+              <w:t xml:space="preserve">Jans Aasman</w:t>
+            </w:r>
+            <w:r>
+              <w:rPr>
+                <w:rtl w:val="0"/>
+              </w:rPr>
             </w:r>
           </w:p>
         </w:tc>
@@ -976,11 +1255,8 @@
     </w:tbl>
     <w:p>
       <w:pPr>
-        <w:pStyle w:val="Heading3"/>
         <w:rPr/>
       </w:pPr>
-      <w:bookmarkStart w:colFirst="0" w:colLast="0" w:name="_53rrz34r0m0h" w:id="22"/>
-      <w:bookmarkEnd w:id="22"/>
       <w:r>
         <w:rPr>
           <w:rtl w:val="0"/>

</xml_diff>